<commit_message>
added basic-calculator code and updated notes.
</commit_message>
<xml_diff>
--- a/PHP Notes.docx
+++ b/PHP Notes.docx
@@ -335,21 +335,7 @@
         <w:rPr>
           <w:rFonts w:ascii="Arial" w:hAnsi="Arial" w:cs="Arial"/>
         </w:rPr>
-        <w:t>Step 04: Create a new folder on C drive with name “</w:t>
-      </w:r>
-      <w:proofErr w:type="spellStart"/>
-      <w:r>
-        <w:rPr>
-          <w:rFonts w:ascii="Arial" w:hAnsi="Arial" w:cs="Arial"/>
-        </w:rPr>
-        <w:t>PHP_Setup</w:t>
-      </w:r>
-      <w:proofErr w:type="spellEnd"/>
-      <w:r>
-        <w:rPr>
-          <w:rFonts w:ascii="Arial" w:hAnsi="Arial" w:cs="Arial"/>
-        </w:rPr>
-        <w:t>”</w:t>
+        <w:t>Step 04: Create a new folder on C drive with name “PHP_Setup”</w:t>
       </w:r>
     </w:p>
     <w:p>
@@ -1382,21 +1368,7 @@
         <w:rPr>
           <w:rFonts w:ascii="Arial" w:hAnsi="Arial" w:cs="Arial"/>
         </w:rPr>
-        <w:t xml:space="preserve">: Inside body tag, add </w:t>
-      </w:r>
-      <w:proofErr w:type="spellStart"/>
-      <w:r>
-        <w:rPr>
-          <w:rFonts w:ascii="Arial" w:hAnsi="Arial" w:cs="Arial"/>
-        </w:rPr>
-        <w:t>php</w:t>
-      </w:r>
-      <w:proofErr w:type="spellEnd"/>
-      <w:r>
-        <w:rPr>
-          <w:rFonts w:ascii="Arial" w:hAnsi="Arial" w:cs="Arial"/>
-        </w:rPr>
-        <w:t xml:space="preserve"> code.</w:t>
+        <w:t>: Inside body tag, add php code.</w:t>
       </w:r>
     </w:p>
     <w:p>
@@ -1472,19 +1444,11 @@
         </w:rPr>
         <w:t>Run the command “</w:t>
       </w:r>
-      <w:proofErr w:type="spellStart"/>
-      <w:r>
-        <w:rPr>
-          <w:rFonts w:ascii="Arial" w:hAnsi="Arial" w:cs="Arial"/>
-        </w:rPr>
-        <w:t>php</w:t>
-      </w:r>
-      <w:proofErr w:type="spellEnd"/>
-      <w:r>
-        <w:rPr>
-          <w:rFonts w:ascii="Arial" w:hAnsi="Arial" w:cs="Arial"/>
-        </w:rPr>
-        <w:t xml:space="preserve"> -S localhost:4000”</w:t>
+      <w:r>
+        <w:rPr>
+          <w:rFonts w:ascii="Arial" w:hAnsi="Arial" w:cs="Arial"/>
+        </w:rPr>
+        <w:t>php -S localhost:4000”</w:t>
       </w:r>
     </w:p>
     <w:p>
@@ -2194,39 +2158,7 @@
           <w:rFonts w:ascii="Arial" w:hAnsi="Arial" w:cs="Arial"/>
           <w:b/>
         </w:rPr>
-        <w:t>$</w:t>
-      </w:r>
-      <w:proofErr w:type="spellStart"/>
-      <w:r>
-        <w:rPr>
-          <w:rFonts w:ascii="Arial" w:hAnsi="Arial" w:cs="Arial"/>
-          <w:b/>
-        </w:rPr>
-        <w:t>variable_name</w:t>
-      </w:r>
-      <w:proofErr w:type="spellEnd"/>
-      <w:r>
-        <w:rPr>
-          <w:rFonts w:ascii="Arial" w:hAnsi="Arial" w:cs="Arial"/>
-          <w:b/>
-        </w:rPr>
-        <w:t xml:space="preserve"> = </w:t>
-      </w:r>
-      <w:proofErr w:type="spellStart"/>
-      <w:r>
-        <w:rPr>
-          <w:rFonts w:ascii="Arial" w:hAnsi="Arial" w:cs="Arial"/>
-          <w:b/>
-        </w:rPr>
-        <w:t>variable_value</w:t>
-      </w:r>
-      <w:proofErr w:type="spellEnd"/>
-      <w:r>
-        <w:rPr>
-          <w:rFonts w:ascii="Arial" w:hAnsi="Arial" w:cs="Arial"/>
-          <w:b/>
-        </w:rPr>
-        <w:t>;</w:t>
+        <w:t>$variable_name = variable_value;</w:t>
       </w:r>
     </w:p>
     <w:p>
@@ -3409,21 +3341,7 @@
         <w:rPr>
           <w:rFonts w:ascii="Arial" w:hAnsi="Arial" w:cs="Arial"/>
         </w:rPr>
-        <w:t xml:space="preserve">1. </w:t>
-      </w:r>
-      <w:proofErr w:type="spellStart"/>
-      <w:r>
-        <w:rPr>
-          <w:rFonts w:ascii="Arial" w:hAnsi="Arial" w:cs="Arial"/>
-        </w:rPr>
-        <w:t>strtolower</w:t>
-      </w:r>
-      <w:proofErr w:type="spellEnd"/>
-      <w:r>
-        <w:rPr>
-          <w:rFonts w:ascii="Arial" w:hAnsi="Arial" w:cs="Arial"/>
-        </w:rPr>
-        <w:t xml:space="preserve">(“string”): To convert all the </w:t>
+        <w:t xml:space="preserve">1. strtolower(“string”): To convert all the </w:t>
       </w:r>
       <w:r>
         <w:rPr>
@@ -3570,21 +3488,7 @@
         <w:rPr>
           <w:rFonts w:ascii="Arial" w:hAnsi="Arial" w:cs="Arial"/>
         </w:rPr>
-        <w:t xml:space="preserve">2. </w:t>
-      </w:r>
-      <w:proofErr w:type="spellStart"/>
-      <w:r>
-        <w:rPr>
-          <w:rFonts w:ascii="Arial" w:hAnsi="Arial" w:cs="Arial"/>
-        </w:rPr>
-        <w:t>strtoupper</w:t>
-      </w:r>
-      <w:proofErr w:type="spellEnd"/>
-      <w:r>
-        <w:rPr>
-          <w:rFonts w:ascii="Arial" w:hAnsi="Arial" w:cs="Arial"/>
-        </w:rPr>
-        <w:t>(“string”): Convert all the letter of the string to uppercase.</w:t>
+        <w:t>2. strtoupper(“string”): Convert all the letter of the string to uppercase.</w:t>
       </w:r>
     </w:p>
     <w:p>
@@ -3719,21 +3623,7 @@
         <w:rPr>
           <w:rFonts w:ascii="Arial" w:hAnsi="Arial" w:cs="Arial"/>
         </w:rPr>
-        <w:t xml:space="preserve">3. </w:t>
-      </w:r>
-      <w:proofErr w:type="spellStart"/>
-      <w:r>
-        <w:rPr>
-          <w:rFonts w:ascii="Arial" w:hAnsi="Arial" w:cs="Arial"/>
-        </w:rPr>
-        <w:t>strlen</w:t>
-      </w:r>
-      <w:proofErr w:type="spellEnd"/>
-      <w:r>
-        <w:rPr>
-          <w:rFonts w:ascii="Arial" w:hAnsi="Arial" w:cs="Arial"/>
-        </w:rPr>
-        <w:t>(“string”): Return total count of letters in a string.</w:t>
+        <w:t>3. strlen(“string”): Return total count of letters in a string.</w:t>
       </w:r>
     </w:p>
     <w:p>
@@ -6931,21 +6821,7 @@
               <w:rPr>
                 <w:rFonts w:ascii="Arial" w:hAnsi="Arial" w:cs="Arial"/>
               </w:rPr>
-              <w:t>“</w:t>
-            </w:r>
-            <w:proofErr w:type="gramStart"/>
-            <w:r>
-              <w:rPr>
-                <w:rFonts w:ascii="Arial" w:hAnsi="Arial" w:cs="Arial"/>
-              </w:rPr>
-              <w:t>pow(</w:t>
-            </w:r>
-            <w:proofErr w:type="gramEnd"/>
-            <w:r>
-              <w:rPr>
-                <w:rFonts w:ascii="Arial" w:hAnsi="Arial" w:cs="Arial"/>
-              </w:rPr>
-              <w:t>a, b): a**b”</w:t>
+              <w:t>“pow(a, b): a**b”</w:t>
             </w:r>
           </w:p>
           <w:p>
@@ -8131,8 +8007,340 @@
           <w:rFonts w:ascii="Arial" w:hAnsi="Arial" w:cs="Arial"/>
         </w:rPr>
       </w:pPr>
+      <w:r>
+        <w:rPr>
+          <w:rFonts w:ascii="Arial" w:hAnsi="Arial" w:cs="Arial"/>
+        </w:rPr>
+        <w:t>In below code:</w:t>
+      </w:r>
+    </w:p>
+    <w:p>
+      <w:pPr>
+        <w:pStyle w:val="ListParagraph"/>
+        <w:numPr>
+          <w:ilvl w:val="0"/>
+          <w:numId w:val="5"/>
+        </w:numPr>
+        <w:rPr>
+          <w:rFonts w:ascii="Arial" w:hAnsi="Arial" w:cs="Arial"/>
+        </w:rPr>
+      </w:pPr>
+      <w:r>
+        <w:rPr>
+          <w:rFonts w:ascii="Arial" w:hAnsi="Arial" w:cs="Arial"/>
+          <w:b/>
+        </w:rPr>
+        <w:t>“action = ‘index.php’”</w:t>
+      </w:r>
+      <w:r>
+        <w:rPr>
+          <w:rFonts w:ascii="Arial" w:hAnsi="Arial" w:cs="Arial"/>
+        </w:rPr>
+        <w:t xml:space="preserve"> is the path of </w:t>
+      </w:r>
+      <w:r>
+        <w:rPr>
+          <w:rFonts w:ascii="Arial" w:hAnsi="Arial" w:cs="Arial"/>
+        </w:rPr>
+        <w:t>the PHP</w:t>
+      </w:r>
+      <w:r>
+        <w:rPr>
+          <w:rFonts w:ascii="Arial" w:hAnsi="Arial" w:cs="Arial"/>
+        </w:rPr>
+        <w:t xml:space="preserve"> file.</w:t>
+      </w:r>
+    </w:p>
+    <w:p>
+      <w:pPr>
+        <w:pStyle w:val="ListParagraph"/>
+        <w:numPr>
+          <w:ilvl w:val="0"/>
+          <w:numId w:val="5"/>
+        </w:numPr>
+        <w:rPr>
+          <w:rFonts w:ascii="Arial" w:hAnsi="Arial" w:cs="Arial"/>
+        </w:rPr>
+      </w:pPr>
+      <w:r>
+        <w:rPr>
+          <w:rFonts w:ascii="Arial" w:hAnsi="Arial" w:cs="Arial"/>
+        </w:rPr>
+        <w:t>Method=get refers to reading data in the below file.</w:t>
+      </w:r>
+    </w:p>
+    <w:p>
+      <w:pPr>
+        <w:pStyle w:val="ListParagraph"/>
+        <w:numPr>
+          <w:ilvl w:val="0"/>
+          <w:numId w:val="5"/>
+        </w:numPr>
+        <w:rPr>
+          <w:rFonts w:ascii="Arial" w:hAnsi="Arial" w:cs="Arial"/>
+        </w:rPr>
+      </w:pPr>
+      <w:r>
+        <w:rPr>
+          <w:rFonts w:ascii="Arial" w:hAnsi="Arial" w:cs="Arial"/>
+        </w:rPr>
+        <w:t xml:space="preserve">$_GET[‘username’] – It is the value of </w:t>
+      </w:r>
+      <w:r>
+        <w:rPr>
+          <w:rFonts w:ascii="Arial" w:hAnsi="Arial" w:cs="Arial"/>
+        </w:rPr>
+        <w:t xml:space="preserve">the </w:t>
+      </w:r>
+      <w:r>
+        <w:rPr>
+          <w:rFonts w:ascii="Arial" w:hAnsi="Arial" w:cs="Arial"/>
+          <w:b/>
+        </w:rPr>
+        <w:t>name</w:t>
+      </w:r>
+      <w:r>
+        <w:rPr>
+          <w:rFonts w:ascii="Arial" w:hAnsi="Arial" w:cs="Arial"/>
+        </w:rPr>
+        <w:t xml:space="preserve"> attribute of the input field.</w:t>
+      </w:r>
+    </w:p>
+    <w:p>
+      <w:pPr>
+        <w:rPr>
+          <w:rFonts w:ascii="Arial" w:hAnsi="Arial" w:cs="Arial"/>
+        </w:rPr>
+      </w:pPr>
+      <w:r>
+        <w:rPr>
+          <w:noProof/>
+        </w:rPr>
+        <w:drawing>
+          <wp:inline distT="0" distB="0" distL="0" distR="0" wp14:anchorId="21CC4A47" wp14:editId="354A38BF">
+            <wp:extent cx="5248275" cy="4600575"/>
+            <wp:effectExtent l="0" t="0" r="9525" b="9525"/>
+            <wp:docPr id="1006662346" name="Picture 1006662346"/>
+            <wp:cNvGraphicFramePr>
+              <a:graphicFrameLocks xmlns:a="http://schemas.openxmlformats.org/drawingml/2006/main" noChangeAspect="1"/>
+            </wp:cNvGraphicFramePr>
+            <a:graphic xmlns:a="http://schemas.openxmlformats.org/drawingml/2006/main">
+              <a:graphicData uri="http://schemas.openxmlformats.org/drawingml/2006/picture">
+                <pic:pic xmlns:pic="http://schemas.openxmlformats.org/drawingml/2006/picture">
+                  <pic:nvPicPr>
+                    <pic:cNvPr id="1" name=""/>
+                    <pic:cNvPicPr/>
+                  </pic:nvPicPr>
+                  <pic:blipFill>
+                    <a:blip r:embed="rId97"/>
+                    <a:stretch>
+                      <a:fillRect/>
+                    </a:stretch>
+                  </pic:blipFill>
+                  <pic:spPr>
+                    <a:xfrm>
+                      <a:off x="0" y="0"/>
+                      <a:ext cx="5248275" cy="4600575"/>
+                    </a:xfrm>
+                    <a:prstGeom prst="rect">
+                      <a:avLst/>
+                    </a:prstGeom>
+                  </pic:spPr>
+                </pic:pic>
+              </a:graphicData>
+            </a:graphic>
+          </wp:inline>
+        </w:drawing>
+      </w:r>
+    </w:p>
+    <w:p>
+      <w:pPr>
+        <w:rPr>
+          <w:rFonts w:ascii="Arial" w:hAnsi="Arial" w:cs="Arial"/>
+        </w:rPr>
+      </w:pPr>
+      <w:r>
+        <w:rPr>
+          <w:rFonts w:ascii="Arial" w:hAnsi="Arial" w:cs="Arial"/>
+        </w:rPr>
+        <w:t>Output:</w:t>
+      </w:r>
+    </w:p>
+    <w:p>
+      <w:pPr>
+        <w:rPr>
+          <w:rFonts w:ascii="Arial" w:hAnsi="Arial" w:cs="Arial"/>
+        </w:rPr>
+      </w:pPr>
+      <w:r>
+        <w:rPr>
+          <w:noProof/>
+        </w:rPr>
+        <w:drawing>
+          <wp:inline distT="0" distB="0" distL="0" distR="0" wp14:anchorId="5C9BF871" wp14:editId="6696E60F">
+            <wp:extent cx="4772025" cy="2752725"/>
+            <wp:effectExtent l="0" t="0" r="9525" b="9525"/>
+            <wp:docPr id="1006662350" name="Picture 1006662350"/>
+            <wp:cNvGraphicFramePr>
+              <a:graphicFrameLocks xmlns:a="http://schemas.openxmlformats.org/drawingml/2006/main" noChangeAspect="1"/>
+            </wp:cNvGraphicFramePr>
+            <a:graphic xmlns:a="http://schemas.openxmlformats.org/drawingml/2006/main">
+              <a:graphicData uri="http://schemas.openxmlformats.org/drawingml/2006/picture">
+                <pic:pic xmlns:pic="http://schemas.openxmlformats.org/drawingml/2006/picture">
+                  <pic:nvPicPr>
+                    <pic:cNvPr id="1" name=""/>
+                    <pic:cNvPicPr/>
+                  </pic:nvPicPr>
+                  <pic:blipFill>
+                    <a:blip r:embed="rId98"/>
+                    <a:stretch>
+                      <a:fillRect/>
+                    </a:stretch>
+                  </pic:blipFill>
+                  <pic:spPr>
+                    <a:xfrm>
+                      <a:off x="0" y="0"/>
+                      <a:ext cx="4772025" cy="2752725"/>
+                    </a:xfrm>
+                    <a:prstGeom prst="rect">
+                      <a:avLst/>
+                    </a:prstGeom>
+                  </pic:spPr>
+                </pic:pic>
+              </a:graphicData>
+            </a:graphic>
+          </wp:inline>
+        </w:drawing>
+      </w:r>
+    </w:p>
+    <w:p>
+      <w:pPr>
+        <w:rPr>
+          <w:rFonts w:ascii="Arial" w:hAnsi="Arial" w:cs="Arial"/>
+        </w:rPr>
+      </w:pPr>
+      <w:r>
+        <w:rPr>
+          <w:noProof/>
+        </w:rPr>
+        <w:drawing>
+          <wp:inline distT="0" distB="0" distL="0" distR="0" wp14:anchorId="32021081" wp14:editId="143FFDBC">
+            <wp:extent cx="5705475" cy="1133475"/>
+            <wp:effectExtent l="0" t="0" r="9525" b="9525"/>
+            <wp:docPr id="139924108" name="Picture 139924108"/>
+            <wp:cNvGraphicFramePr>
+              <a:graphicFrameLocks xmlns:a="http://schemas.openxmlformats.org/drawingml/2006/main" noChangeAspect="1"/>
+            </wp:cNvGraphicFramePr>
+            <a:graphic xmlns:a="http://schemas.openxmlformats.org/drawingml/2006/main">
+              <a:graphicData uri="http://schemas.openxmlformats.org/drawingml/2006/picture">
+                <pic:pic xmlns:pic="http://schemas.openxmlformats.org/drawingml/2006/picture">
+                  <pic:nvPicPr>
+                    <pic:cNvPr id="1" name=""/>
+                    <pic:cNvPicPr/>
+                  </pic:nvPicPr>
+                  <pic:blipFill>
+                    <a:blip r:embed="rId99"/>
+                    <a:stretch>
+                      <a:fillRect/>
+                    </a:stretch>
+                  </pic:blipFill>
+                  <pic:spPr>
+                    <a:xfrm>
+                      <a:off x="0" y="0"/>
+                      <a:ext cx="5705475" cy="1133475"/>
+                    </a:xfrm>
+                    <a:prstGeom prst="rect">
+                      <a:avLst/>
+                    </a:prstGeom>
+                  </pic:spPr>
+                </pic:pic>
+              </a:graphicData>
+            </a:graphic>
+          </wp:inline>
+        </w:drawing>
+      </w:r>
+    </w:p>
+    <w:p>
+      <w:pPr>
+        <w:rPr>
+          <w:rFonts w:ascii="Arial" w:hAnsi="Arial" w:cs="Arial"/>
+        </w:rPr>
+      </w:pPr>
+      <w:r>
+        <w:rPr>
+          <w:rFonts w:ascii="Arial" w:hAnsi="Arial" w:cs="Arial"/>
+        </w:rPr>
+        <w:t>The highlighted box in the below figure tell us the value of variables:</w:t>
+      </w:r>
+    </w:p>
+    <w:p>
+      <w:pPr>
+        <w:rPr>
+          <w:rFonts w:ascii="Arial" w:hAnsi="Arial" w:cs="Arial"/>
+        </w:rPr>
+      </w:pPr>
+      <w:r>
+        <w:rPr>
+          <w:noProof/>
+        </w:rPr>
+        <w:drawing>
+          <wp:inline distT="0" distB="0" distL="0" distR="0" wp14:anchorId="6AB44BD7" wp14:editId="21CE688D">
+            <wp:extent cx="5724525" cy="1238250"/>
+            <wp:effectExtent l="0" t="0" r="9525" b="0"/>
+            <wp:docPr id="139924109" name="Picture 139924109"/>
+            <wp:cNvGraphicFramePr>
+              <a:graphicFrameLocks xmlns:a="http://schemas.openxmlformats.org/drawingml/2006/main" noChangeAspect="1"/>
+            </wp:cNvGraphicFramePr>
+            <a:graphic xmlns:a="http://schemas.openxmlformats.org/drawingml/2006/main">
+              <a:graphicData uri="http://schemas.openxmlformats.org/drawingml/2006/picture">
+                <pic:pic xmlns:pic="http://schemas.openxmlformats.org/drawingml/2006/picture">
+                  <pic:nvPicPr>
+                    <pic:cNvPr id="1" name=""/>
+                    <pic:cNvPicPr/>
+                  </pic:nvPicPr>
+                  <pic:blipFill>
+                    <a:blip r:embed="rId100"/>
+                    <a:stretch>
+                      <a:fillRect/>
+                    </a:stretch>
+                  </pic:blipFill>
+                  <pic:spPr>
+                    <a:xfrm>
+                      <a:off x="0" y="0"/>
+                      <a:ext cx="5724525" cy="1238250"/>
+                    </a:xfrm>
+                    <a:prstGeom prst="rect">
+                      <a:avLst/>
+                    </a:prstGeom>
+                  </pic:spPr>
+                </pic:pic>
+              </a:graphicData>
+            </a:graphic>
+          </wp:inline>
+        </w:drawing>
+      </w:r>
+    </w:p>
+    <w:p>
+      <w:pPr>
+        <w:rPr>
+          <w:rFonts w:ascii="Arial" w:hAnsi="Arial" w:cs="Arial"/>
+        </w:rPr>
+      </w:pPr>
+      <w:r>
+        <w:rPr>
+          <w:rFonts w:ascii="Arial" w:hAnsi="Arial" w:cs="Arial"/>
+        </w:rPr>
+        <w:t>Anytime that we’re entering information with the form, when the form get submitted, the information that got submitted is appear in the URL.</w:t>
+      </w:r>
       <w:bookmarkStart w:id="0" w:name="_GoBack"/>
       <w:bookmarkEnd w:id="0"/>
+    </w:p>
+    <w:p>
+      <w:pPr>
+        <w:rPr>
+          <w:rFonts w:ascii="Arial" w:hAnsi="Arial" w:cs="Arial"/>
+        </w:rPr>
+      </w:pPr>
     </w:p>
     <w:sectPr>
       <w:pgSz w:w="11906" w:h="16838" w:code="9"/>
@@ -8147,181 +8355,9 @@
 <file path=word/numbering.xml><?xml version="1.0" encoding="utf-8"?>
 <w:numbering xmlns:wpc="http://schemas.microsoft.com/office/word/2010/wordprocessingCanvas" xmlns:cx="http://schemas.microsoft.com/office/drawing/2014/chartex" xmlns:mc="http://schemas.openxmlformats.org/markup-compatibility/2006" xmlns:o="urn:schemas-microsoft-com:office:office" xmlns:r="http://schemas.openxmlformats.org/officeDocument/2006/relationships" xmlns:m="http://schemas.openxmlformats.org/officeDocument/2006/math" xmlns:v="urn:schemas-microsoft-com:vml" xmlns:wp14="http://schemas.microsoft.com/office/word/2010/wordprocessingDrawing" xmlns:wp="http://schemas.openxmlformats.org/drawingml/2006/wordprocessingDrawing" xmlns:w10="urn:schemas-microsoft-com:office:word" xmlns:w="http://schemas.openxmlformats.org/wordprocessingml/2006/main" xmlns:w14="http://schemas.microsoft.com/office/word/2010/wordml" xmlns:w15="http://schemas.microsoft.com/office/word/2012/wordml" xmlns:w16se="http://schemas.microsoft.com/office/word/2015/wordml/symex" xmlns:wpg="http://schemas.microsoft.com/office/word/2010/wordprocessingGroup" xmlns:wpi="http://schemas.microsoft.com/office/word/2010/wordprocessingInk" xmlns:wne="http://schemas.microsoft.com/office/word/2006/wordml" xmlns:wps="http://schemas.microsoft.com/office/word/2010/wordprocessingShape" mc:Ignorable="w14 w15 w16se wp14">
   <w:abstractNum w:abstractNumId="0" w15:restartNumberingAfterBreak="0">
-    <w:nsid w:val="16190163"/>
+    <w:nsid w:val="087E757E"/>
     <w:multiLevelType w:val="hybridMultilevel"/>
-    <w:tmpl w:val="B2EA4FF8"/>
-    <w:lvl w:ilvl="0" w:tplc="0409000F">
-      <w:start w:val="1"/>
-      <w:numFmt w:val="decimal"/>
-      <w:lvlText w:val="%1."/>
-      <w:lvlJc w:val="left"/>
-      <w:pPr>
-        <w:ind w:left="720" w:hanging="360"/>
-      </w:pPr>
-    </w:lvl>
-    <w:lvl w:ilvl="1" w:tplc="04090019" w:tentative="1">
-      <w:start w:val="1"/>
-      <w:numFmt w:val="lowerLetter"/>
-      <w:lvlText w:val="%2."/>
-      <w:lvlJc w:val="left"/>
-      <w:pPr>
-        <w:ind w:left="1440" w:hanging="360"/>
-      </w:pPr>
-    </w:lvl>
-    <w:lvl w:ilvl="2" w:tplc="0409001B" w:tentative="1">
-      <w:start w:val="1"/>
-      <w:numFmt w:val="lowerRoman"/>
-      <w:lvlText w:val="%3."/>
-      <w:lvlJc w:val="right"/>
-      <w:pPr>
-        <w:ind w:left="2160" w:hanging="180"/>
-      </w:pPr>
-    </w:lvl>
-    <w:lvl w:ilvl="3" w:tplc="0409000F" w:tentative="1">
-      <w:start w:val="1"/>
-      <w:numFmt w:val="decimal"/>
-      <w:lvlText w:val="%4."/>
-      <w:lvlJc w:val="left"/>
-      <w:pPr>
-        <w:ind w:left="2880" w:hanging="360"/>
-      </w:pPr>
-    </w:lvl>
-    <w:lvl w:ilvl="4" w:tplc="04090019" w:tentative="1">
-      <w:start w:val="1"/>
-      <w:numFmt w:val="lowerLetter"/>
-      <w:lvlText w:val="%5."/>
-      <w:lvlJc w:val="left"/>
-      <w:pPr>
-        <w:ind w:left="3600" w:hanging="360"/>
-      </w:pPr>
-    </w:lvl>
-    <w:lvl w:ilvl="5" w:tplc="0409001B" w:tentative="1">
-      <w:start w:val="1"/>
-      <w:numFmt w:val="lowerRoman"/>
-      <w:lvlText w:val="%6."/>
-      <w:lvlJc w:val="right"/>
-      <w:pPr>
-        <w:ind w:left="4320" w:hanging="180"/>
-      </w:pPr>
-    </w:lvl>
-    <w:lvl w:ilvl="6" w:tplc="0409000F" w:tentative="1">
-      <w:start w:val="1"/>
-      <w:numFmt w:val="decimal"/>
-      <w:lvlText w:val="%7."/>
-      <w:lvlJc w:val="left"/>
-      <w:pPr>
-        <w:ind w:left="5040" w:hanging="360"/>
-      </w:pPr>
-    </w:lvl>
-    <w:lvl w:ilvl="7" w:tplc="04090019" w:tentative="1">
-      <w:start w:val="1"/>
-      <w:numFmt w:val="lowerLetter"/>
-      <w:lvlText w:val="%8."/>
-      <w:lvlJc w:val="left"/>
-      <w:pPr>
-        <w:ind w:left="5760" w:hanging="360"/>
-      </w:pPr>
-    </w:lvl>
-    <w:lvl w:ilvl="8" w:tplc="0409001B" w:tentative="1">
-      <w:start w:val="1"/>
-      <w:numFmt w:val="lowerRoman"/>
-      <w:lvlText w:val="%9."/>
-      <w:lvlJc w:val="right"/>
-      <w:pPr>
-        <w:ind w:left="6480" w:hanging="180"/>
-      </w:pPr>
-    </w:lvl>
-  </w:abstractNum>
-  <w:abstractNum w:abstractNumId="1" w15:restartNumberingAfterBreak="0">
-    <w:nsid w:val="26B0588B"/>
-    <w:multiLevelType w:val="hybridMultilevel"/>
-    <w:tmpl w:val="43B6F5D2"/>
-    <w:lvl w:ilvl="0" w:tplc="0409000F">
-      <w:start w:val="1"/>
-      <w:numFmt w:val="decimal"/>
-      <w:lvlText w:val="%1."/>
-      <w:lvlJc w:val="left"/>
-      <w:pPr>
-        <w:ind w:left="720" w:hanging="360"/>
-      </w:pPr>
-    </w:lvl>
-    <w:lvl w:ilvl="1" w:tplc="04090019" w:tentative="1">
-      <w:start w:val="1"/>
-      <w:numFmt w:val="lowerLetter"/>
-      <w:lvlText w:val="%2."/>
-      <w:lvlJc w:val="left"/>
-      <w:pPr>
-        <w:ind w:left="1440" w:hanging="360"/>
-      </w:pPr>
-    </w:lvl>
-    <w:lvl w:ilvl="2" w:tplc="0409001B" w:tentative="1">
-      <w:start w:val="1"/>
-      <w:numFmt w:val="lowerRoman"/>
-      <w:lvlText w:val="%3."/>
-      <w:lvlJc w:val="right"/>
-      <w:pPr>
-        <w:ind w:left="2160" w:hanging="180"/>
-      </w:pPr>
-    </w:lvl>
-    <w:lvl w:ilvl="3" w:tplc="0409000F" w:tentative="1">
-      <w:start w:val="1"/>
-      <w:numFmt w:val="decimal"/>
-      <w:lvlText w:val="%4."/>
-      <w:lvlJc w:val="left"/>
-      <w:pPr>
-        <w:ind w:left="2880" w:hanging="360"/>
-      </w:pPr>
-    </w:lvl>
-    <w:lvl w:ilvl="4" w:tplc="04090019" w:tentative="1">
-      <w:start w:val="1"/>
-      <w:numFmt w:val="lowerLetter"/>
-      <w:lvlText w:val="%5."/>
-      <w:lvlJc w:val="left"/>
-      <w:pPr>
-        <w:ind w:left="3600" w:hanging="360"/>
-      </w:pPr>
-    </w:lvl>
-    <w:lvl w:ilvl="5" w:tplc="0409001B" w:tentative="1">
-      <w:start w:val="1"/>
-      <w:numFmt w:val="lowerRoman"/>
-      <w:lvlText w:val="%6."/>
-      <w:lvlJc w:val="right"/>
-      <w:pPr>
-        <w:ind w:left="4320" w:hanging="180"/>
-      </w:pPr>
-    </w:lvl>
-    <w:lvl w:ilvl="6" w:tplc="0409000F" w:tentative="1">
-      <w:start w:val="1"/>
-      <w:numFmt w:val="decimal"/>
-      <w:lvlText w:val="%7."/>
-      <w:lvlJc w:val="left"/>
-      <w:pPr>
-        <w:ind w:left="5040" w:hanging="360"/>
-      </w:pPr>
-    </w:lvl>
-    <w:lvl w:ilvl="7" w:tplc="04090019" w:tentative="1">
-      <w:start w:val="1"/>
-      <w:numFmt w:val="lowerLetter"/>
-      <w:lvlText w:val="%8."/>
-      <w:lvlJc w:val="left"/>
-      <w:pPr>
-        <w:ind w:left="5760" w:hanging="360"/>
-      </w:pPr>
-    </w:lvl>
-    <w:lvl w:ilvl="8" w:tplc="0409001B" w:tentative="1">
-      <w:start w:val="1"/>
-      <w:numFmt w:val="lowerRoman"/>
-      <w:lvlText w:val="%9."/>
-      <w:lvlJc w:val="right"/>
-      <w:pPr>
-        <w:ind w:left="6480" w:hanging="180"/>
-      </w:pPr>
-    </w:lvl>
-  </w:abstractNum>
-  <w:abstractNum w:abstractNumId="2" w15:restartNumberingAfterBreak="0">
-    <w:nsid w:val="30D92CAE"/>
-    <w:multiLevelType w:val="hybridMultilevel"/>
-    <w:tmpl w:val="B884156C"/>
+    <w:tmpl w:val="53F69E84"/>
     <w:lvl w:ilvl="0" w:tplc="04090001">
       <w:start w:val="1"/>
       <w:numFmt w:val="bullet"/>
@@ -8431,7 +8467,292 @@
       </w:rPr>
     </w:lvl>
   </w:abstractNum>
+  <w:abstractNum w:abstractNumId="1" w15:restartNumberingAfterBreak="0">
+    <w:nsid w:val="16190163"/>
+    <w:multiLevelType w:val="hybridMultilevel"/>
+    <w:tmpl w:val="B2EA4FF8"/>
+    <w:lvl w:ilvl="0" w:tplc="0409000F">
+      <w:start w:val="1"/>
+      <w:numFmt w:val="decimal"/>
+      <w:lvlText w:val="%1."/>
+      <w:lvlJc w:val="left"/>
+      <w:pPr>
+        <w:ind w:left="720" w:hanging="360"/>
+      </w:pPr>
+    </w:lvl>
+    <w:lvl w:ilvl="1" w:tplc="04090019" w:tentative="1">
+      <w:start w:val="1"/>
+      <w:numFmt w:val="lowerLetter"/>
+      <w:lvlText w:val="%2."/>
+      <w:lvlJc w:val="left"/>
+      <w:pPr>
+        <w:ind w:left="1440" w:hanging="360"/>
+      </w:pPr>
+    </w:lvl>
+    <w:lvl w:ilvl="2" w:tplc="0409001B" w:tentative="1">
+      <w:start w:val="1"/>
+      <w:numFmt w:val="lowerRoman"/>
+      <w:lvlText w:val="%3."/>
+      <w:lvlJc w:val="right"/>
+      <w:pPr>
+        <w:ind w:left="2160" w:hanging="180"/>
+      </w:pPr>
+    </w:lvl>
+    <w:lvl w:ilvl="3" w:tplc="0409000F" w:tentative="1">
+      <w:start w:val="1"/>
+      <w:numFmt w:val="decimal"/>
+      <w:lvlText w:val="%4."/>
+      <w:lvlJc w:val="left"/>
+      <w:pPr>
+        <w:ind w:left="2880" w:hanging="360"/>
+      </w:pPr>
+    </w:lvl>
+    <w:lvl w:ilvl="4" w:tplc="04090019" w:tentative="1">
+      <w:start w:val="1"/>
+      <w:numFmt w:val="lowerLetter"/>
+      <w:lvlText w:val="%5."/>
+      <w:lvlJc w:val="left"/>
+      <w:pPr>
+        <w:ind w:left="3600" w:hanging="360"/>
+      </w:pPr>
+    </w:lvl>
+    <w:lvl w:ilvl="5" w:tplc="0409001B" w:tentative="1">
+      <w:start w:val="1"/>
+      <w:numFmt w:val="lowerRoman"/>
+      <w:lvlText w:val="%6."/>
+      <w:lvlJc w:val="right"/>
+      <w:pPr>
+        <w:ind w:left="4320" w:hanging="180"/>
+      </w:pPr>
+    </w:lvl>
+    <w:lvl w:ilvl="6" w:tplc="0409000F" w:tentative="1">
+      <w:start w:val="1"/>
+      <w:numFmt w:val="decimal"/>
+      <w:lvlText w:val="%7."/>
+      <w:lvlJc w:val="left"/>
+      <w:pPr>
+        <w:ind w:left="5040" w:hanging="360"/>
+      </w:pPr>
+    </w:lvl>
+    <w:lvl w:ilvl="7" w:tplc="04090019" w:tentative="1">
+      <w:start w:val="1"/>
+      <w:numFmt w:val="lowerLetter"/>
+      <w:lvlText w:val="%8."/>
+      <w:lvlJc w:val="left"/>
+      <w:pPr>
+        <w:ind w:left="5760" w:hanging="360"/>
+      </w:pPr>
+    </w:lvl>
+    <w:lvl w:ilvl="8" w:tplc="0409001B" w:tentative="1">
+      <w:start w:val="1"/>
+      <w:numFmt w:val="lowerRoman"/>
+      <w:lvlText w:val="%9."/>
+      <w:lvlJc w:val="right"/>
+      <w:pPr>
+        <w:ind w:left="6480" w:hanging="180"/>
+      </w:pPr>
+    </w:lvl>
+  </w:abstractNum>
+  <w:abstractNum w:abstractNumId="2" w15:restartNumberingAfterBreak="0">
+    <w:nsid w:val="26B0588B"/>
+    <w:multiLevelType w:val="hybridMultilevel"/>
+    <w:tmpl w:val="43B6F5D2"/>
+    <w:lvl w:ilvl="0" w:tplc="0409000F">
+      <w:start w:val="1"/>
+      <w:numFmt w:val="decimal"/>
+      <w:lvlText w:val="%1."/>
+      <w:lvlJc w:val="left"/>
+      <w:pPr>
+        <w:ind w:left="720" w:hanging="360"/>
+      </w:pPr>
+    </w:lvl>
+    <w:lvl w:ilvl="1" w:tplc="04090019" w:tentative="1">
+      <w:start w:val="1"/>
+      <w:numFmt w:val="lowerLetter"/>
+      <w:lvlText w:val="%2."/>
+      <w:lvlJc w:val="left"/>
+      <w:pPr>
+        <w:ind w:left="1440" w:hanging="360"/>
+      </w:pPr>
+    </w:lvl>
+    <w:lvl w:ilvl="2" w:tplc="0409001B" w:tentative="1">
+      <w:start w:val="1"/>
+      <w:numFmt w:val="lowerRoman"/>
+      <w:lvlText w:val="%3."/>
+      <w:lvlJc w:val="right"/>
+      <w:pPr>
+        <w:ind w:left="2160" w:hanging="180"/>
+      </w:pPr>
+    </w:lvl>
+    <w:lvl w:ilvl="3" w:tplc="0409000F" w:tentative="1">
+      <w:start w:val="1"/>
+      <w:numFmt w:val="decimal"/>
+      <w:lvlText w:val="%4."/>
+      <w:lvlJc w:val="left"/>
+      <w:pPr>
+        <w:ind w:left="2880" w:hanging="360"/>
+      </w:pPr>
+    </w:lvl>
+    <w:lvl w:ilvl="4" w:tplc="04090019" w:tentative="1">
+      <w:start w:val="1"/>
+      <w:numFmt w:val="lowerLetter"/>
+      <w:lvlText w:val="%5."/>
+      <w:lvlJc w:val="left"/>
+      <w:pPr>
+        <w:ind w:left="3600" w:hanging="360"/>
+      </w:pPr>
+    </w:lvl>
+    <w:lvl w:ilvl="5" w:tplc="0409001B" w:tentative="1">
+      <w:start w:val="1"/>
+      <w:numFmt w:val="lowerRoman"/>
+      <w:lvlText w:val="%6."/>
+      <w:lvlJc w:val="right"/>
+      <w:pPr>
+        <w:ind w:left="4320" w:hanging="180"/>
+      </w:pPr>
+    </w:lvl>
+    <w:lvl w:ilvl="6" w:tplc="0409000F" w:tentative="1">
+      <w:start w:val="1"/>
+      <w:numFmt w:val="decimal"/>
+      <w:lvlText w:val="%7."/>
+      <w:lvlJc w:val="left"/>
+      <w:pPr>
+        <w:ind w:left="5040" w:hanging="360"/>
+      </w:pPr>
+    </w:lvl>
+    <w:lvl w:ilvl="7" w:tplc="04090019" w:tentative="1">
+      <w:start w:val="1"/>
+      <w:numFmt w:val="lowerLetter"/>
+      <w:lvlText w:val="%8."/>
+      <w:lvlJc w:val="left"/>
+      <w:pPr>
+        <w:ind w:left="5760" w:hanging="360"/>
+      </w:pPr>
+    </w:lvl>
+    <w:lvl w:ilvl="8" w:tplc="0409001B" w:tentative="1">
+      <w:start w:val="1"/>
+      <w:numFmt w:val="lowerRoman"/>
+      <w:lvlText w:val="%9."/>
+      <w:lvlJc w:val="right"/>
+      <w:pPr>
+        <w:ind w:left="6480" w:hanging="180"/>
+      </w:pPr>
+    </w:lvl>
+  </w:abstractNum>
   <w:abstractNum w:abstractNumId="3" w15:restartNumberingAfterBreak="0">
+    <w:nsid w:val="30D92CAE"/>
+    <w:multiLevelType w:val="hybridMultilevel"/>
+    <w:tmpl w:val="B884156C"/>
+    <w:lvl w:ilvl="0" w:tplc="04090001">
+      <w:start w:val="1"/>
+      <w:numFmt w:val="bullet"/>
+      <w:lvlText w:val=""/>
+      <w:lvlJc w:val="left"/>
+      <w:pPr>
+        <w:ind w:left="720" w:hanging="360"/>
+      </w:pPr>
+      <w:rPr>
+        <w:rFonts w:ascii="Symbol" w:hAnsi="Symbol" w:hint="default"/>
+      </w:rPr>
+    </w:lvl>
+    <w:lvl w:ilvl="1" w:tplc="04090003" w:tentative="1">
+      <w:start w:val="1"/>
+      <w:numFmt w:val="bullet"/>
+      <w:lvlText w:val="o"/>
+      <w:lvlJc w:val="left"/>
+      <w:pPr>
+        <w:ind w:left="1440" w:hanging="360"/>
+      </w:pPr>
+      <w:rPr>
+        <w:rFonts w:ascii="Courier New" w:hAnsi="Courier New" w:cs="Courier New" w:hint="default"/>
+      </w:rPr>
+    </w:lvl>
+    <w:lvl w:ilvl="2" w:tplc="04090005" w:tentative="1">
+      <w:start w:val="1"/>
+      <w:numFmt w:val="bullet"/>
+      <w:lvlText w:val=""/>
+      <w:lvlJc w:val="left"/>
+      <w:pPr>
+        <w:ind w:left="2160" w:hanging="360"/>
+      </w:pPr>
+      <w:rPr>
+        <w:rFonts w:ascii="Wingdings" w:hAnsi="Wingdings" w:hint="default"/>
+      </w:rPr>
+    </w:lvl>
+    <w:lvl w:ilvl="3" w:tplc="04090001" w:tentative="1">
+      <w:start w:val="1"/>
+      <w:numFmt w:val="bullet"/>
+      <w:lvlText w:val=""/>
+      <w:lvlJc w:val="left"/>
+      <w:pPr>
+        <w:ind w:left="2880" w:hanging="360"/>
+      </w:pPr>
+      <w:rPr>
+        <w:rFonts w:ascii="Symbol" w:hAnsi="Symbol" w:hint="default"/>
+      </w:rPr>
+    </w:lvl>
+    <w:lvl w:ilvl="4" w:tplc="04090003" w:tentative="1">
+      <w:start w:val="1"/>
+      <w:numFmt w:val="bullet"/>
+      <w:lvlText w:val="o"/>
+      <w:lvlJc w:val="left"/>
+      <w:pPr>
+        <w:ind w:left="3600" w:hanging="360"/>
+      </w:pPr>
+      <w:rPr>
+        <w:rFonts w:ascii="Courier New" w:hAnsi="Courier New" w:cs="Courier New" w:hint="default"/>
+      </w:rPr>
+    </w:lvl>
+    <w:lvl w:ilvl="5" w:tplc="04090005" w:tentative="1">
+      <w:start w:val="1"/>
+      <w:numFmt w:val="bullet"/>
+      <w:lvlText w:val=""/>
+      <w:lvlJc w:val="left"/>
+      <w:pPr>
+        <w:ind w:left="4320" w:hanging="360"/>
+      </w:pPr>
+      <w:rPr>
+        <w:rFonts w:ascii="Wingdings" w:hAnsi="Wingdings" w:hint="default"/>
+      </w:rPr>
+    </w:lvl>
+    <w:lvl w:ilvl="6" w:tplc="04090001" w:tentative="1">
+      <w:start w:val="1"/>
+      <w:numFmt w:val="bullet"/>
+      <w:lvlText w:val=""/>
+      <w:lvlJc w:val="left"/>
+      <w:pPr>
+        <w:ind w:left="5040" w:hanging="360"/>
+      </w:pPr>
+      <w:rPr>
+        <w:rFonts w:ascii="Symbol" w:hAnsi="Symbol" w:hint="default"/>
+      </w:rPr>
+    </w:lvl>
+    <w:lvl w:ilvl="7" w:tplc="04090003" w:tentative="1">
+      <w:start w:val="1"/>
+      <w:numFmt w:val="bullet"/>
+      <w:lvlText w:val="o"/>
+      <w:lvlJc w:val="left"/>
+      <w:pPr>
+        <w:ind w:left="5760" w:hanging="360"/>
+      </w:pPr>
+      <w:rPr>
+        <w:rFonts w:ascii="Courier New" w:hAnsi="Courier New" w:cs="Courier New" w:hint="default"/>
+      </w:rPr>
+    </w:lvl>
+    <w:lvl w:ilvl="8" w:tplc="04090005" w:tentative="1">
+      <w:start w:val="1"/>
+      <w:numFmt w:val="bullet"/>
+      <w:lvlText w:val=""/>
+      <w:lvlJc w:val="left"/>
+      <w:pPr>
+        <w:ind w:left="6480" w:hanging="360"/>
+      </w:pPr>
+      <w:rPr>
+        <w:rFonts w:ascii="Wingdings" w:hAnsi="Wingdings" w:hint="default"/>
+      </w:rPr>
+    </w:lvl>
+  </w:abstractNum>
+  <w:abstractNum w:abstractNumId="4" w15:restartNumberingAfterBreak="0">
     <w:nsid w:val="4E9A1E7C"/>
     <w:multiLevelType w:val="hybridMultilevel"/>
     <w:tmpl w:val="5E4638CC"/>
@@ -8518,16 +8839,19 @@
     </w:lvl>
   </w:abstractNum>
   <w:num w:numId="1">
+    <w:abstractNumId w:val="3"/>
+  </w:num>
+  <w:num w:numId="2">
     <w:abstractNumId w:val="2"/>
   </w:num>
-  <w:num w:numId="2">
+  <w:num w:numId="3">
     <w:abstractNumId w:val="1"/>
   </w:num>
-  <w:num w:numId="3">
+  <w:num w:numId="4">
+    <w:abstractNumId w:val="4"/>
+  </w:num>
+  <w:num w:numId="5">
     <w:abstractNumId w:val="0"/>
-  </w:num>
-  <w:num w:numId="4">
-    <w:abstractNumId w:val="3"/>
   </w:num>
 </w:numbering>
 </file>

</xml_diff>